<commit_message>
[FEA] Ajout du DA Consulter les stocks
</commit_message>
<xml_diff>
--- a/Romain/Cahier_des_charges_RUELLE_Romain.docx
+++ b/Romain/Cahier_des_charges_RUELLE_Romain.docx
@@ -243,7 +243,13 @@
         </w:numPr>
       </w:pPr>
       <w:r>
-        <w:t>Permettre au gérant du restaurant de renseigner et mettre à jour ses stocks</w:t>
+        <w:t>Permettre au gérant du restaurant de</w:t>
+      </w:r>
+      <w:r>
+        <w:t xml:space="preserve"> consulter </w:t>
+      </w:r>
+      <w:r>
+        <w:t>et mettre à jour ses stocks</w:t>
       </w:r>
       <w:r>
         <w:t>.</w:t>

</xml_diff>